<commit_message>
Changes done for Javascript.docx
</commit_message>
<xml_diff>
--- a/Javascript.docx
+++ b/Javascript.docx
@@ -218,9 +218,17 @@
       <w:r>
         <w:rPr>
           <w:rFonts w:ascii="Calibri" w:hAnsi="Calibri" w:cs="Calibri"/>
+          <w:highlight w:val="green"/>
         </w:rPr>
         <w:t>11. Type conversion</w:t>
       </w:r>
+      <w:r>
+        <w:rPr>
+          <w:rFonts w:ascii="Calibri" w:hAnsi="Calibri" w:cs="Calibri"/>
+          <w:highlight w:val="green"/>
+        </w:rPr>
+        <w:t xml:space="preserve"> - done</w:t>
+      </w:r>
     </w:p>
     <w:p>
       <w:pPr>
@@ -278,8 +286,16 @@
       <w:r>
         <w:rPr>
           <w:rFonts w:ascii="Calibri" w:hAnsi="Calibri" w:cs="Calibri"/>
-        </w:rPr>
-        <w:t>15. How to add methods to object.</w:t>
+          <w:highlight w:val="green"/>
+        </w:rPr>
+        <w:t>15. How to add methods to object</w:t>
+      </w:r>
+      <w:r>
+        <w:rPr>
+          <w:rFonts w:ascii="Calibri" w:hAnsi="Calibri" w:cs="Calibri"/>
+          <w:highlight w:val="green"/>
+        </w:rPr>
+        <w:t xml:space="preserve">. -done </w:t>
       </w:r>
     </w:p>
     <w:p>
@@ -564,6 +580,7 @@
       <w:r>
         <w:rPr>
           <w:rFonts w:ascii="Calibri" w:hAnsi="Calibri" w:cs="Calibri"/>
+          <w:highlight w:val="green"/>
         </w:rPr>
         <w:lastRenderedPageBreak/>
         <w:t>31. Web Workers</w:t>
@@ -584,21 +601,28 @@
       <w:r>
         <w:rPr>
           <w:rFonts w:ascii="Calibri" w:hAnsi="Calibri" w:cs="Calibri"/>
-        </w:rPr>
-        <w:t xml:space="preserve">32. Generators. </w:t>
-      </w:r>
-    </w:p>
-    <w:p>
-      <w:pPr>
-        <w:rPr>
-          <w:rFonts w:ascii="Calibri" w:hAnsi="Calibri" w:cs="Calibri"/>
-        </w:rPr>
-      </w:pPr>
-      <w:r>
-        <w:rPr>
-          <w:rFonts w:ascii="Calibri" w:hAnsi="Calibri" w:cs="Calibri"/>
           <w:highlight w:val="green"/>
         </w:rPr>
+        <w:t>32. Generators.</w:t>
+      </w:r>
+      <w:r>
+        <w:rPr>
+          <w:rFonts w:ascii="Calibri" w:hAnsi="Calibri" w:cs="Calibri"/>
+        </w:rPr>
+        <w:t xml:space="preserve"> </w:t>
+      </w:r>
+    </w:p>
+    <w:p>
+      <w:pPr>
+        <w:rPr>
+          <w:rFonts w:ascii="Calibri" w:hAnsi="Calibri" w:cs="Calibri"/>
+        </w:rPr>
+      </w:pPr>
+      <w:r>
+        <w:rPr>
+          <w:rFonts w:ascii="Calibri" w:hAnsi="Calibri" w:cs="Calibri"/>
+          <w:highlight w:val="green"/>
+        </w:rPr>
         <w:t>33. Debouncing</w:t>
       </w:r>
       <w:r>
@@ -823,6 +847,7 @@
       <w:r>
         <w:rPr>
           <w:rFonts w:ascii="Calibri" w:hAnsi="Calibri" w:cs="Calibri"/>
+          <w:highlight w:val="green"/>
         </w:rPr>
         <w:t>41. Service workers</w:t>
       </w:r>
@@ -3615,6 +3640,59 @@
       <w:pPr>
         <w:rPr>
           <w:rFonts w:ascii="Calibri" w:hAnsi="Calibri" w:cs="Calibri"/>
+        </w:rPr>
+      </w:pPr>
+    </w:p>
+    <w:p>
+      <w:pPr>
+        <w:rPr>
+          <w:rFonts w:ascii="Calibri" w:hAnsi="Calibri" w:cs="Calibri"/>
+          <w:b/>
+          <w:bCs/>
+          <w:sz w:val="36"/>
+          <w:szCs w:val="36"/>
+        </w:rPr>
+      </w:pPr>
+      <w:r>
+        <w:rPr>
+          <w:rFonts w:ascii="Calibri" w:hAnsi="Calibri" w:cs="Calibri"/>
+          <w:b/>
+          <w:bCs/>
+          <w:sz w:val="36"/>
+          <w:szCs w:val="36"/>
+        </w:rPr>
+        <w:t>Type Conversion:</w:t>
+      </w:r>
+    </w:p>
+    <w:p>
+      <w:pPr>
+        <w:rPr>
+          <w:rFonts w:ascii="Calibri" w:hAnsi="Calibri" w:cs="Calibri"/>
+        </w:rPr>
+      </w:pPr>
+      <w:r>
+        <w:rPr>
+          <w:rFonts w:ascii="Calibri" w:hAnsi="Calibri" w:cs="Calibri"/>
+        </w:rPr>
+        <w:t xml:space="preserve">Ref URL: </w:t>
+      </w:r>
+      <w:r>
+        <w:rPr>
+          <w:rFonts w:ascii="Calibri" w:hAnsi="Calibri" w:cs="Calibri"/>
+        </w:rPr>
+        <w:t>https://www.w3schools.com/js/js_type_conversion.asp</w:t>
+      </w:r>
+      <w:r>
+        <w:rPr>
+          <w:rFonts w:ascii="Calibri" w:hAnsi="Calibri" w:cs="Calibri"/>
+        </w:rPr>
+        <w:t xml:space="preserve"> </w:t>
+      </w:r>
+    </w:p>
+    <w:p>
+      <w:pPr>
+        <w:rPr>
+          <w:rFonts w:ascii="Calibri" w:hAnsi="Calibri" w:cs="Calibri"/>
           <w:b/>
           <w:bCs/>
           <w:sz w:val="36"/>
@@ -3742,9 +3820,7 @@
           <w:u w:val="single"/>
         </w:rPr>
       </w:pPr>
-    </w:p>
-    <w:p>
-      <w:pPr>
+      <w:r>
         <w:rPr>
           <w:rFonts w:ascii="Calibri" w:hAnsi="Calibri" w:cs="Calibri"/>
           <w:b/>
@@ -3753,6 +3829,382 @@
           <w:szCs w:val="36"/>
           <w:u w:val="single"/>
         </w:rPr>
+        <w:lastRenderedPageBreak/>
+        <w:t xml:space="preserve">Functions: </w:t>
+      </w:r>
+    </w:p>
+    <w:p>
+      <w:pPr>
+        <w:rPr>
+          <w:rFonts w:ascii="Calibri" w:hAnsi="Calibri" w:cs="Calibri"/>
+          <w:b/>
+          <w:bCs/>
+        </w:rPr>
+      </w:pPr>
+      <w:r>
+        <w:rPr>
+          <w:rFonts w:ascii="Calibri" w:hAnsi="Calibri" w:cs="Calibri"/>
+          <w:b/>
+          <w:bCs/>
+        </w:rPr>
+        <w:t>Function Declaration:</w:t>
+      </w:r>
+    </w:p>
+    <w:p>
+      <w:pPr>
+        <w:rPr>
+          <w:rFonts w:ascii="Calibri" w:hAnsi="Calibri" w:cs="Calibri"/>
+        </w:rPr>
+      </w:pPr>
+      <w:r>
+        <w:rPr>
+          <w:rFonts w:ascii="Calibri" w:hAnsi="Calibri" w:cs="Calibri"/>
+        </w:rPr>
+        <w:t xml:space="preserve"> Function </w:t>
+      </w:r>
+      <w:proofErr w:type="spellStart"/>
+      <w:r>
+        <w:rPr>
+          <w:rFonts w:ascii="Calibri" w:hAnsi="Calibri" w:cs="Calibri"/>
+        </w:rPr>
+        <w:t>xyz</w:t>
+      </w:r>
+      <w:proofErr w:type="spellEnd"/>
+      <w:r>
+        <w:rPr>
+          <w:rFonts w:ascii="Calibri" w:hAnsi="Calibri" w:cs="Calibri"/>
+        </w:rPr>
+        <w:t xml:space="preserve"> () { </w:t>
+      </w:r>
+    </w:p>
+    <w:p>
+      <w:pPr>
+        <w:rPr>
+          <w:rFonts w:ascii="Calibri" w:hAnsi="Calibri" w:cs="Calibri"/>
+        </w:rPr>
+      </w:pPr>
+      <w:r>
+        <w:rPr>
+          <w:rFonts w:ascii="Calibri" w:hAnsi="Calibri" w:cs="Calibri"/>
+        </w:rPr>
+        <w:t>}</w:t>
+      </w:r>
+    </w:p>
+    <w:p>
+      <w:pPr>
+        <w:rPr>
+          <w:rFonts w:ascii="Calibri" w:hAnsi="Calibri" w:cs="Calibri"/>
+          <w:b/>
+          <w:bCs/>
+        </w:rPr>
+      </w:pPr>
+      <w:r>
+        <w:rPr>
+          <w:rFonts w:ascii="Calibri" w:hAnsi="Calibri" w:cs="Calibri"/>
+          <w:b/>
+          <w:bCs/>
+        </w:rPr>
+        <w:t xml:space="preserve">Function Expression: </w:t>
+      </w:r>
+    </w:p>
+    <w:p>
+      <w:pPr>
+        <w:rPr>
+          <w:rFonts w:ascii="Calibri" w:hAnsi="Calibri" w:cs="Calibri"/>
+        </w:rPr>
+      </w:pPr>
+      <w:r>
+        <w:rPr>
+          <w:rFonts w:ascii="Calibri" w:hAnsi="Calibri" w:cs="Calibri"/>
+        </w:rPr>
+        <w:t>Var b = function () (</w:t>
+      </w:r>
+    </w:p>
+    <w:p>
+      <w:pPr>
+        <w:rPr>
+          <w:rFonts w:ascii="Calibri" w:hAnsi="Calibri" w:cs="Calibri"/>
+        </w:rPr>
+      </w:pPr>
+      <w:r>
+        <w:rPr>
+          <w:rFonts w:ascii="Calibri" w:hAnsi="Calibri" w:cs="Calibri"/>
+        </w:rPr>
+        <w:t>}</w:t>
+      </w:r>
+    </w:p>
+    <w:p>
+      <w:pPr>
+        <w:rPr>
+          <w:rFonts w:ascii="Calibri" w:hAnsi="Calibri" w:cs="Calibri"/>
+          <w:b/>
+          <w:bCs/>
+        </w:rPr>
+      </w:pPr>
+      <w:r>
+        <w:rPr>
+          <w:rFonts w:ascii="Calibri" w:hAnsi="Calibri" w:cs="Calibri"/>
+          <w:b/>
+          <w:bCs/>
+        </w:rPr>
+        <w:t>Named functional expression:</w:t>
+      </w:r>
+    </w:p>
+    <w:p>
+      <w:pPr>
+        <w:rPr>
+          <w:rFonts w:ascii="Calibri" w:hAnsi="Calibri" w:cs="Calibri"/>
+        </w:rPr>
+      </w:pPr>
+      <w:r>
+        <w:rPr>
+          <w:rFonts w:ascii="Calibri" w:hAnsi="Calibri" w:cs="Calibri"/>
+        </w:rPr>
+        <w:t xml:space="preserve">Var b = function </w:t>
+      </w:r>
+      <w:proofErr w:type="spellStart"/>
+      <w:r>
+        <w:rPr>
+          <w:rFonts w:ascii="Calibri" w:hAnsi="Calibri" w:cs="Calibri"/>
+        </w:rPr>
+        <w:t>xyz</w:t>
+      </w:r>
+      <w:proofErr w:type="spellEnd"/>
+      <w:r>
+        <w:rPr>
+          <w:rFonts w:ascii="Calibri" w:hAnsi="Calibri" w:cs="Calibri"/>
+        </w:rPr>
+        <w:t xml:space="preserve"> () {</w:t>
+      </w:r>
+    </w:p>
+    <w:p>
+      <w:pPr>
+        <w:rPr>
+          <w:rFonts w:ascii="Calibri" w:hAnsi="Calibri" w:cs="Calibri"/>
+        </w:rPr>
+      </w:pPr>
+      <w:r>
+        <w:rPr>
+          <w:rFonts w:ascii="Calibri" w:hAnsi="Calibri" w:cs="Calibri"/>
+        </w:rPr>
+        <w:t>}</w:t>
+      </w:r>
+    </w:p>
+    <w:p>
+      <w:pPr>
+        <w:rPr>
+          <w:rFonts w:ascii="Calibri" w:hAnsi="Calibri" w:cs="Calibri"/>
+        </w:rPr>
+      </w:pPr>
+      <w:r>
+        <w:rPr>
+          <w:rFonts w:ascii="Calibri" w:hAnsi="Calibri" w:cs="Calibri"/>
+        </w:rPr>
+        <w:t xml:space="preserve">But </w:t>
+      </w:r>
+      <w:proofErr w:type="spellStart"/>
+      <w:r>
+        <w:rPr>
+          <w:rFonts w:ascii="Calibri" w:hAnsi="Calibri" w:cs="Calibri"/>
+        </w:rPr>
+        <w:t>xyz</w:t>
+      </w:r>
+      <w:proofErr w:type="spellEnd"/>
+      <w:r>
+        <w:rPr>
+          <w:rFonts w:ascii="Calibri" w:hAnsi="Calibri" w:cs="Calibri"/>
+        </w:rPr>
+        <w:t xml:space="preserve"> cannot be called here like </w:t>
+      </w:r>
+      <w:proofErr w:type="spellStart"/>
+      <w:proofErr w:type="gramStart"/>
+      <w:r>
+        <w:rPr>
+          <w:rFonts w:ascii="Calibri" w:hAnsi="Calibri" w:cs="Calibri"/>
+        </w:rPr>
+        <w:t>xyz</w:t>
+      </w:r>
+      <w:proofErr w:type="spellEnd"/>
+      <w:r>
+        <w:rPr>
+          <w:rFonts w:ascii="Calibri" w:hAnsi="Calibri" w:cs="Calibri"/>
+        </w:rPr>
+        <w:t>(</w:t>
+      </w:r>
+      <w:proofErr w:type="gramEnd"/>
+      <w:r>
+        <w:rPr>
+          <w:rFonts w:ascii="Calibri" w:hAnsi="Calibri" w:cs="Calibri"/>
+        </w:rPr>
+        <w:t>) it will give undefined error.</w:t>
+      </w:r>
+    </w:p>
+    <w:p>
+      <w:pPr>
+        <w:rPr>
+          <w:rFonts w:ascii="Calibri" w:hAnsi="Calibri" w:cs="Calibri"/>
+          <w:b/>
+          <w:bCs/>
+        </w:rPr>
+      </w:pPr>
+    </w:p>
+    <w:p>
+      <w:pPr>
+        <w:rPr>
+          <w:rFonts w:ascii="Calibri" w:hAnsi="Calibri" w:cs="Calibri"/>
+          <w:b/>
+          <w:bCs/>
+        </w:rPr>
+      </w:pPr>
+      <w:r>
+        <w:rPr>
+          <w:rFonts w:ascii="Calibri" w:hAnsi="Calibri" w:cs="Calibri"/>
+          <w:b/>
+          <w:bCs/>
+        </w:rPr>
+        <w:t xml:space="preserve">First class functions: </w:t>
+      </w:r>
+    </w:p>
+    <w:p>
+      <w:pPr>
+        <w:rPr>
+          <w:rFonts w:ascii="Calibri" w:hAnsi="Calibri" w:cs="Calibri"/>
+        </w:rPr>
+      </w:pPr>
+      <w:r>
+        <w:rPr>
+          <w:rFonts w:ascii="Calibri" w:hAnsi="Calibri" w:cs="Calibri"/>
+        </w:rPr>
+        <w:t>The ability to use functions as values is first class functions</w:t>
+      </w:r>
+    </w:p>
+    <w:p>
+      <w:pPr>
+        <w:rPr>
+          <w:rFonts w:ascii="Calibri" w:hAnsi="Calibri" w:cs="Calibri"/>
+        </w:rPr>
+      </w:pPr>
+      <w:r>
+        <w:rPr>
+          <w:rFonts w:ascii="Calibri" w:hAnsi="Calibri" w:cs="Calibri"/>
+          <w:b/>
+          <w:bCs/>
+        </w:rPr>
+        <w:t>Example:</w:t>
+      </w:r>
+      <w:r>
+        <w:rPr>
+          <w:rFonts w:ascii="Calibri" w:hAnsi="Calibri" w:cs="Calibri"/>
+        </w:rPr>
+        <w:t xml:space="preserve">  Functions can be passed as an arguments and function can be returned from the functions.</w:t>
+      </w:r>
+    </w:p>
+    <w:p>
+      <w:pPr>
+        <w:rPr>
+          <w:rFonts w:ascii="Calibri" w:hAnsi="Calibri" w:cs="Calibri"/>
+        </w:rPr>
+      </w:pPr>
+    </w:p>
+    <w:p>
+      <w:pPr>
+        <w:rPr>
+          <w:rFonts w:ascii="Calibri" w:hAnsi="Calibri" w:cs="Calibri"/>
+        </w:rPr>
+      </w:pPr>
+      <w:r>
+        <w:rPr>
+          <w:rFonts w:ascii="Calibri" w:hAnsi="Calibri" w:cs="Calibri"/>
+          <w:b/>
+          <w:bCs/>
+        </w:rPr>
+        <w:t>Arrow function</w:t>
+      </w:r>
+      <w:r>
+        <w:rPr>
+          <w:rFonts w:ascii="Calibri" w:hAnsi="Calibri" w:cs="Calibri"/>
+        </w:rPr>
+        <w:t xml:space="preserve">: </w:t>
+      </w:r>
+    </w:p>
+    <w:p>
+      <w:pPr>
+        <w:rPr>
+          <w:rFonts w:ascii="Calibri" w:hAnsi="Calibri" w:cs="Calibri"/>
+        </w:rPr>
+      </w:pPr>
+      <w:r>
+        <w:rPr>
+          <w:rFonts w:ascii="Calibri" w:hAnsi="Calibri" w:cs="Calibri"/>
+        </w:rPr>
+        <w:t>Only included in ES6</w:t>
+      </w:r>
+    </w:p>
+    <w:p>
+      <w:pPr>
+        <w:rPr>
+          <w:rFonts w:ascii="Calibri" w:hAnsi="Calibri" w:cs="Calibri"/>
+        </w:rPr>
+      </w:pPr>
+    </w:p>
+    <w:p>
+      <w:pPr>
+        <w:rPr>
+          <w:rFonts w:ascii="Calibri" w:hAnsi="Calibri" w:cs="Calibri"/>
+        </w:rPr>
+      </w:pPr>
+      <w:r>
+        <w:rPr>
+          <w:rFonts w:ascii="Calibri" w:hAnsi="Calibri" w:cs="Calibri"/>
+        </w:rPr>
+        <w:t xml:space="preserve">Var </w:t>
+      </w:r>
+      <w:proofErr w:type="spellStart"/>
+      <w:r>
+        <w:rPr>
+          <w:rFonts w:ascii="Calibri" w:hAnsi="Calibri" w:cs="Calibri"/>
+        </w:rPr>
+        <w:t>getName</w:t>
+      </w:r>
+      <w:proofErr w:type="spellEnd"/>
+      <w:r>
+        <w:rPr>
+          <w:rFonts w:ascii="Calibri" w:hAnsi="Calibri" w:cs="Calibri"/>
+        </w:rPr>
+        <w:t xml:space="preserve"> = () =&gt; {</w:t>
+      </w:r>
+    </w:p>
+    <w:p>
+      <w:pPr>
+        <w:rPr>
+          <w:rFonts w:ascii="Calibri" w:hAnsi="Calibri" w:cs="Calibri"/>
+        </w:rPr>
+      </w:pPr>
+      <w:r>
+        <w:rPr>
+          <w:rFonts w:ascii="Calibri" w:hAnsi="Calibri" w:cs="Calibri"/>
+        </w:rPr>
+        <w:t>Return “Anish Shrestha”</w:t>
+      </w:r>
+    </w:p>
+    <w:p>
+      <w:pPr>
+        <w:rPr>
+          <w:rFonts w:ascii="Calibri" w:hAnsi="Calibri" w:cs="Calibri"/>
+        </w:rPr>
+      </w:pPr>
+      <w:r>
+        <w:rPr>
+          <w:rFonts w:ascii="Calibri" w:hAnsi="Calibri" w:cs="Calibri"/>
+        </w:rPr>
+        <w:t>}</w:t>
+      </w:r>
+    </w:p>
+    <w:p>
+      <w:pPr>
+        <w:rPr>
+          <w:rFonts w:ascii="Calibri" w:hAnsi="Calibri" w:cs="Calibri"/>
+        </w:rPr>
       </w:pPr>
     </w:p>
     <w:p>
@@ -3763,19 +4215,83 @@
           <w:bCs/>
           <w:sz w:val="36"/>
           <w:szCs w:val="36"/>
-          <w:u w:val="single"/>
-        </w:rPr>
-      </w:pPr>
-    </w:p>
-    <w:p>
-      <w:pPr>
+        </w:rPr>
+      </w:pPr>
+      <w:r>
         <w:rPr>
           <w:rFonts w:ascii="Calibri" w:hAnsi="Calibri" w:cs="Calibri"/>
           <w:b/>
           <w:bCs/>
           <w:sz w:val="36"/>
           <w:szCs w:val="36"/>
-          <w:u w:val="single"/>
+        </w:rPr>
+        <w:t>Difference between undefined and not defined:</w:t>
+      </w:r>
+    </w:p>
+    <w:p>
+      <w:pPr>
+        <w:rPr>
+          <w:rFonts w:ascii="Calibri" w:hAnsi="Calibri" w:cs="Calibri"/>
+        </w:rPr>
+      </w:pPr>
+      <w:r>
+        <w:rPr>
+          <w:rFonts w:ascii="Calibri" w:hAnsi="Calibri" w:cs="Calibri"/>
+        </w:rPr>
+        <w:t>Console.log(x)</w:t>
+      </w:r>
+    </w:p>
+    <w:p>
+      <w:pPr>
+        <w:rPr>
+          <w:rFonts w:ascii="Calibri" w:hAnsi="Calibri" w:cs="Calibri"/>
+        </w:rPr>
+      </w:pPr>
+      <w:r>
+        <w:rPr>
+          <w:rFonts w:ascii="Calibri" w:hAnsi="Calibri" w:cs="Calibri"/>
+        </w:rPr>
+        <w:t xml:space="preserve">In this case x is not defined </w:t>
+      </w:r>
+    </w:p>
+    <w:p>
+      <w:pPr>
+        <w:rPr>
+          <w:rFonts w:ascii="Calibri" w:hAnsi="Calibri" w:cs="Calibri"/>
+        </w:rPr>
+      </w:pPr>
+      <w:r>
+        <w:rPr>
+          <w:rFonts w:ascii="Calibri" w:hAnsi="Calibri" w:cs="Calibri"/>
+        </w:rPr>
+        <w:t xml:space="preserve">Var </w:t>
+      </w:r>
+      <w:proofErr w:type="gramStart"/>
+      <w:r>
+        <w:rPr>
+          <w:rFonts w:ascii="Calibri" w:hAnsi="Calibri" w:cs="Calibri"/>
+        </w:rPr>
+        <w:t>x;</w:t>
+      </w:r>
+      <w:proofErr w:type="gramEnd"/>
+    </w:p>
+    <w:p>
+      <w:pPr>
+        <w:rPr>
+          <w:rFonts w:ascii="Calibri" w:hAnsi="Calibri" w:cs="Calibri"/>
+        </w:rPr>
+      </w:pPr>
+      <w:r>
+        <w:rPr>
+          <w:rFonts w:ascii="Calibri" w:hAnsi="Calibri" w:cs="Calibri"/>
+        </w:rPr>
+        <w:t>In this case x is undefined</w:t>
+      </w:r>
+    </w:p>
+    <w:p>
+      <w:pPr>
+        <w:rPr>
+          <w:rFonts w:ascii="Calibri" w:hAnsi="Calibri" w:cs="Calibri"/>
         </w:rPr>
       </w:pPr>
     </w:p>
@@ -3787,7 +4303,6 @@
           <w:bCs/>
           <w:sz w:val="36"/>
           <w:szCs w:val="36"/>
-          <w:u w:val="single"/>
         </w:rPr>
       </w:pPr>
       <w:r>
@@ -3797,491 +4312,8 @@
           <w:bCs/>
           <w:sz w:val="36"/>
           <w:szCs w:val="36"/>
-          <w:u w:val="single"/>
-        </w:rPr>
-        <w:t xml:space="preserve">Functions: </w:t>
-      </w:r>
-    </w:p>
-    <w:p>
-      <w:pPr>
-        <w:rPr>
-          <w:rFonts w:ascii="Calibri" w:hAnsi="Calibri" w:cs="Calibri"/>
-          <w:b/>
-          <w:bCs/>
-        </w:rPr>
-      </w:pPr>
-      <w:r>
-        <w:rPr>
-          <w:rFonts w:ascii="Calibri" w:hAnsi="Calibri" w:cs="Calibri"/>
-          <w:b/>
-          <w:bCs/>
-        </w:rPr>
-        <w:t>Function Declaration:</w:t>
-      </w:r>
-    </w:p>
-    <w:p>
-      <w:pPr>
-        <w:rPr>
-          <w:rFonts w:ascii="Calibri" w:hAnsi="Calibri" w:cs="Calibri"/>
-        </w:rPr>
-      </w:pPr>
-      <w:r>
-        <w:rPr>
-          <w:rFonts w:ascii="Calibri" w:hAnsi="Calibri" w:cs="Calibri"/>
-        </w:rPr>
-        <w:t xml:space="preserve"> Function </w:t>
-      </w:r>
-      <w:proofErr w:type="spellStart"/>
-      <w:r>
-        <w:rPr>
-          <w:rFonts w:ascii="Calibri" w:hAnsi="Calibri" w:cs="Calibri"/>
-        </w:rPr>
-        <w:t>xyz</w:t>
-      </w:r>
-      <w:proofErr w:type="spellEnd"/>
-      <w:r>
-        <w:rPr>
-          <w:rFonts w:ascii="Calibri" w:hAnsi="Calibri" w:cs="Calibri"/>
-        </w:rPr>
-        <w:t xml:space="preserve"> () { </w:t>
-      </w:r>
-    </w:p>
-    <w:p>
-      <w:pPr>
-        <w:rPr>
-          <w:rFonts w:ascii="Calibri" w:hAnsi="Calibri" w:cs="Calibri"/>
-        </w:rPr>
-      </w:pPr>
-      <w:r>
-        <w:rPr>
-          <w:rFonts w:ascii="Calibri" w:hAnsi="Calibri" w:cs="Calibri"/>
-        </w:rPr>
-        <w:t>}</w:t>
-      </w:r>
-    </w:p>
-    <w:p>
-      <w:pPr>
-        <w:rPr>
-          <w:rFonts w:ascii="Calibri" w:hAnsi="Calibri" w:cs="Calibri"/>
-          <w:b/>
-          <w:bCs/>
-        </w:rPr>
-      </w:pPr>
-      <w:r>
-        <w:rPr>
-          <w:rFonts w:ascii="Calibri" w:hAnsi="Calibri" w:cs="Calibri"/>
-          <w:b/>
-          <w:bCs/>
-        </w:rPr>
-        <w:t xml:space="preserve">Function Expression: </w:t>
-      </w:r>
-    </w:p>
-    <w:p>
-      <w:pPr>
-        <w:rPr>
-          <w:rFonts w:ascii="Calibri" w:hAnsi="Calibri" w:cs="Calibri"/>
-        </w:rPr>
-      </w:pPr>
-      <w:r>
-        <w:rPr>
-          <w:rFonts w:ascii="Calibri" w:hAnsi="Calibri" w:cs="Calibri"/>
-        </w:rPr>
-        <w:t>Var b = function () (</w:t>
-      </w:r>
-    </w:p>
-    <w:p>
-      <w:pPr>
-        <w:rPr>
-          <w:rFonts w:ascii="Calibri" w:hAnsi="Calibri" w:cs="Calibri"/>
-        </w:rPr>
-      </w:pPr>
-      <w:r>
-        <w:rPr>
-          <w:rFonts w:ascii="Calibri" w:hAnsi="Calibri" w:cs="Calibri"/>
-        </w:rPr>
-        <w:t>}</w:t>
-      </w:r>
-    </w:p>
-    <w:p>
-      <w:pPr>
-        <w:rPr>
-          <w:rFonts w:ascii="Calibri" w:hAnsi="Calibri" w:cs="Calibri"/>
-          <w:b/>
-          <w:bCs/>
-        </w:rPr>
-      </w:pPr>
-      <w:r>
-        <w:rPr>
-          <w:rFonts w:ascii="Calibri" w:hAnsi="Calibri" w:cs="Calibri"/>
-          <w:b/>
-          <w:bCs/>
-        </w:rPr>
-        <w:t>Named functional expression:</w:t>
-      </w:r>
-    </w:p>
-    <w:p>
-      <w:pPr>
-        <w:rPr>
-          <w:rFonts w:ascii="Calibri" w:hAnsi="Calibri" w:cs="Calibri"/>
-        </w:rPr>
-      </w:pPr>
-      <w:r>
-        <w:rPr>
-          <w:rFonts w:ascii="Calibri" w:hAnsi="Calibri" w:cs="Calibri"/>
-        </w:rPr>
-        <w:t xml:space="preserve">Var b = function </w:t>
-      </w:r>
-      <w:proofErr w:type="spellStart"/>
-      <w:r>
-        <w:rPr>
-          <w:rFonts w:ascii="Calibri" w:hAnsi="Calibri" w:cs="Calibri"/>
-        </w:rPr>
-        <w:t>xyz</w:t>
-      </w:r>
-      <w:proofErr w:type="spellEnd"/>
-      <w:r>
-        <w:rPr>
-          <w:rFonts w:ascii="Calibri" w:hAnsi="Calibri" w:cs="Calibri"/>
-        </w:rPr>
-        <w:t xml:space="preserve"> () {</w:t>
-      </w:r>
-    </w:p>
-    <w:p>
-      <w:pPr>
-        <w:rPr>
-          <w:rFonts w:ascii="Calibri" w:hAnsi="Calibri" w:cs="Calibri"/>
-        </w:rPr>
-      </w:pPr>
-      <w:r>
-        <w:rPr>
-          <w:rFonts w:ascii="Calibri" w:hAnsi="Calibri" w:cs="Calibri"/>
-        </w:rPr>
-        <w:t>}</w:t>
-      </w:r>
-    </w:p>
-    <w:p>
-      <w:pPr>
-        <w:rPr>
-          <w:rFonts w:ascii="Calibri" w:hAnsi="Calibri" w:cs="Calibri"/>
-        </w:rPr>
-      </w:pPr>
-      <w:r>
-        <w:rPr>
-          <w:rFonts w:ascii="Calibri" w:hAnsi="Calibri" w:cs="Calibri"/>
-        </w:rPr>
-        <w:t xml:space="preserve">But </w:t>
-      </w:r>
-      <w:proofErr w:type="spellStart"/>
-      <w:r>
-        <w:rPr>
-          <w:rFonts w:ascii="Calibri" w:hAnsi="Calibri" w:cs="Calibri"/>
-        </w:rPr>
-        <w:t>xyz</w:t>
-      </w:r>
-      <w:proofErr w:type="spellEnd"/>
-      <w:r>
-        <w:rPr>
-          <w:rFonts w:ascii="Calibri" w:hAnsi="Calibri" w:cs="Calibri"/>
-        </w:rPr>
-        <w:t xml:space="preserve"> cannot be called here like </w:t>
-      </w:r>
-      <w:proofErr w:type="spellStart"/>
-      <w:proofErr w:type="gramStart"/>
-      <w:r>
-        <w:rPr>
-          <w:rFonts w:ascii="Calibri" w:hAnsi="Calibri" w:cs="Calibri"/>
-        </w:rPr>
-        <w:t>xyz</w:t>
-      </w:r>
-      <w:proofErr w:type="spellEnd"/>
-      <w:r>
-        <w:rPr>
-          <w:rFonts w:ascii="Calibri" w:hAnsi="Calibri" w:cs="Calibri"/>
-        </w:rPr>
-        <w:t>(</w:t>
-      </w:r>
-      <w:proofErr w:type="gramEnd"/>
-      <w:r>
-        <w:rPr>
-          <w:rFonts w:ascii="Calibri" w:hAnsi="Calibri" w:cs="Calibri"/>
-        </w:rPr>
-        <w:t>) it will give undefined error.</w:t>
-      </w:r>
-    </w:p>
-    <w:p>
-      <w:pPr>
-        <w:rPr>
-          <w:rFonts w:ascii="Calibri" w:hAnsi="Calibri" w:cs="Calibri"/>
-          <w:b/>
-          <w:bCs/>
-        </w:rPr>
-      </w:pPr>
-    </w:p>
-    <w:p>
-      <w:pPr>
-        <w:rPr>
-          <w:rFonts w:ascii="Calibri" w:hAnsi="Calibri" w:cs="Calibri"/>
-          <w:b/>
-          <w:bCs/>
-        </w:rPr>
-      </w:pPr>
-      <w:r>
-        <w:rPr>
-          <w:rFonts w:ascii="Calibri" w:hAnsi="Calibri" w:cs="Calibri"/>
-          <w:b/>
-          <w:bCs/>
-        </w:rPr>
-        <w:t xml:space="preserve">First class functions: </w:t>
-      </w:r>
-    </w:p>
-    <w:p>
-      <w:pPr>
-        <w:rPr>
-          <w:rFonts w:ascii="Calibri" w:hAnsi="Calibri" w:cs="Calibri"/>
-        </w:rPr>
-      </w:pPr>
-      <w:r>
-        <w:rPr>
-          <w:rFonts w:ascii="Calibri" w:hAnsi="Calibri" w:cs="Calibri"/>
-        </w:rPr>
-        <w:t>The ability to use functions as values is first class functions</w:t>
-      </w:r>
-    </w:p>
-    <w:p>
-      <w:pPr>
-        <w:rPr>
-          <w:rFonts w:ascii="Calibri" w:hAnsi="Calibri" w:cs="Calibri"/>
-        </w:rPr>
-      </w:pPr>
-      <w:r>
-        <w:rPr>
-          <w:rFonts w:ascii="Calibri" w:hAnsi="Calibri" w:cs="Calibri"/>
-          <w:b/>
-          <w:bCs/>
-        </w:rPr>
-        <w:t>Example:</w:t>
-      </w:r>
-      <w:r>
-        <w:rPr>
-          <w:rFonts w:ascii="Calibri" w:hAnsi="Calibri" w:cs="Calibri"/>
-        </w:rPr>
-        <w:t xml:space="preserve">  Functions can be passed as an arguments and function can be returned from the functions.</w:t>
-      </w:r>
-    </w:p>
-    <w:p>
-      <w:pPr>
-        <w:rPr>
-          <w:rFonts w:ascii="Calibri" w:hAnsi="Calibri" w:cs="Calibri"/>
-        </w:rPr>
-      </w:pPr>
-    </w:p>
-    <w:p>
-      <w:pPr>
-        <w:rPr>
-          <w:rFonts w:ascii="Calibri" w:hAnsi="Calibri" w:cs="Calibri"/>
-        </w:rPr>
-      </w:pPr>
-      <w:r>
-        <w:rPr>
-          <w:rFonts w:ascii="Calibri" w:hAnsi="Calibri" w:cs="Calibri"/>
-          <w:b/>
-          <w:bCs/>
-        </w:rPr>
-        <w:t>Arrow function</w:t>
-      </w:r>
-      <w:r>
-        <w:rPr>
-          <w:rFonts w:ascii="Calibri" w:hAnsi="Calibri" w:cs="Calibri"/>
-        </w:rPr>
-        <w:t xml:space="preserve">: </w:t>
-      </w:r>
-    </w:p>
-    <w:p>
-      <w:pPr>
-        <w:rPr>
-          <w:rFonts w:ascii="Calibri" w:hAnsi="Calibri" w:cs="Calibri"/>
-        </w:rPr>
-      </w:pPr>
-      <w:r>
-        <w:rPr>
-          <w:rFonts w:ascii="Calibri" w:hAnsi="Calibri" w:cs="Calibri"/>
-        </w:rPr>
-        <w:t>Only included in ES6</w:t>
-      </w:r>
-    </w:p>
-    <w:p>
-      <w:pPr>
-        <w:rPr>
-          <w:rFonts w:ascii="Calibri" w:hAnsi="Calibri" w:cs="Calibri"/>
-        </w:rPr>
-      </w:pPr>
-    </w:p>
-    <w:p>
-      <w:pPr>
-        <w:rPr>
-          <w:rFonts w:ascii="Calibri" w:hAnsi="Calibri" w:cs="Calibri"/>
-        </w:rPr>
-      </w:pPr>
-      <w:r>
-        <w:rPr>
-          <w:rFonts w:ascii="Calibri" w:hAnsi="Calibri" w:cs="Calibri"/>
-        </w:rPr>
-        <w:t xml:space="preserve">Var </w:t>
-      </w:r>
-      <w:proofErr w:type="spellStart"/>
-      <w:r>
-        <w:rPr>
-          <w:rFonts w:ascii="Calibri" w:hAnsi="Calibri" w:cs="Calibri"/>
-        </w:rPr>
-        <w:t>getName</w:t>
-      </w:r>
-      <w:proofErr w:type="spellEnd"/>
-      <w:r>
-        <w:rPr>
-          <w:rFonts w:ascii="Calibri" w:hAnsi="Calibri" w:cs="Calibri"/>
-        </w:rPr>
-        <w:t xml:space="preserve"> = () =&gt; {</w:t>
-      </w:r>
-    </w:p>
-    <w:p>
-      <w:pPr>
-        <w:rPr>
-          <w:rFonts w:ascii="Calibri" w:hAnsi="Calibri" w:cs="Calibri"/>
-        </w:rPr>
-      </w:pPr>
-      <w:r>
-        <w:rPr>
-          <w:rFonts w:ascii="Calibri" w:hAnsi="Calibri" w:cs="Calibri"/>
-        </w:rPr>
-        <w:t>Return “Anish Shrestha”</w:t>
-      </w:r>
-    </w:p>
-    <w:p>
-      <w:pPr>
-        <w:rPr>
-          <w:rFonts w:ascii="Calibri" w:hAnsi="Calibri" w:cs="Calibri"/>
-        </w:rPr>
-      </w:pPr>
-      <w:r>
-        <w:rPr>
-          <w:rFonts w:ascii="Calibri" w:hAnsi="Calibri" w:cs="Calibri"/>
-        </w:rPr>
-        <w:t>}</w:t>
-      </w:r>
-    </w:p>
-    <w:p>
-      <w:pPr>
-        <w:rPr>
-          <w:rFonts w:ascii="Calibri" w:hAnsi="Calibri" w:cs="Calibri"/>
-        </w:rPr>
-      </w:pPr>
-    </w:p>
-    <w:p>
-      <w:pPr>
-        <w:rPr>
-          <w:rFonts w:ascii="Calibri" w:hAnsi="Calibri" w:cs="Calibri"/>
-          <w:b/>
-          <w:bCs/>
-          <w:sz w:val="36"/>
-          <w:szCs w:val="36"/>
-        </w:rPr>
-      </w:pPr>
-      <w:r>
-        <w:rPr>
-          <w:rFonts w:ascii="Calibri" w:hAnsi="Calibri" w:cs="Calibri"/>
-          <w:b/>
-          <w:bCs/>
-          <w:sz w:val="36"/>
-          <w:szCs w:val="36"/>
-        </w:rPr>
-        <w:t>Difference between undefined and not defined:</w:t>
-      </w:r>
-    </w:p>
-    <w:p>
-      <w:pPr>
-        <w:rPr>
-          <w:rFonts w:ascii="Calibri" w:hAnsi="Calibri" w:cs="Calibri"/>
-        </w:rPr>
-      </w:pPr>
-      <w:r>
-        <w:rPr>
-          <w:rFonts w:ascii="Calibri" w:hAnsi="Calibri" w:cs="Calibri"/>
-        </w:rPr>
-        <w:t>Console.log(x)</w:t>
-      </w:r>
-    </w:p>
-    <w:p>
-      <w:pPr>
-        <w:rPr>
-          <w:rFonts w:ascii="Calibri" w:hAnsi="Calibri" w:cs="Calibri"/>
-        </w:rPr>
-      </w:pPr>
-      <w:r>
-        <w:rPr>
-          <w:rFonts w:ascii="Calibri" w:hAnsi="Calibri" w:cs="Calibri"/>
-        </w:rPr>
-        <w:t xml:space="preserve">In this case x is not defined </w:t>
-      </w:r>
-    </w:p>
-    <w:p>
-      <w:pPr>
-        <w:rPr>
-          <w:rFonts w:ascii="Calibri" w:hAnsi="Calibri" w:cs="Calibri"/>
-        </w:rPr>
-      </w:pPr>
-      <w:r>
-        <w:rPr>
-          <w:rFonts w:ascii="Calibri" w:hAnsi="Calibri" w:cs="Calibri"/>
-        </w:rPr>
-        <w:t xml:space="preserve">Var </w:t>
-      </w:r>
-      <w:proofErr w:type="gramStart"/>
-      <w:r>
-        <w:rPr>
-          <w:rFonts w:ascii="Calibri" w:hAnsi="Calibri" w:cs="Calibri"/>
-        </w:rPr>
-        <w:t>x;</w:t>
-      </w:r>
-      <w:proofErr w:type="gramEnd"/>
-    </w:p>
-    <w:p>
-      <w:pPr>
-        <w:rPr>
-          <w:rFonts w:ascii="Calibri" w:hAnsi="Calibri" w:cs="Calibri"/>
-        </w:rPr>
-      </w:pPr>
-      <w:r>
-        <w:rPr>
-          <w:rFonts w:ascii="Calibri" w:hAnsi="Calibri" w:cs="Calibri"/>
-        </w:rPr>
-        <w:t>In this case x is undefined</w:t>
-      </w:r>
-    </w:p>
-    <w:p>
-      <w:pPr>
-        <w:rPr>
-          <w:rFonts w:ascii="Calibri" w:hAnsi="Calibri" w:cs="Calibri"/>
-        </w:rPr>
-      </w:pPr>
-    </w:p>
-    <w:p>
-      <w:pPr>
-        <w:rPr>
-          <w:rFonts w:ascii="Calibri" w:hAnsi="Calibri" w:cs="Calibri"/>
-          <w:b/>
-          <w:bCs/>
-          <w:sz w:val="36"/>
-          <w:szCs w:val="36"/>
-        </w:rPr>
-      </w:pPr>
-      <w:r>
-        <w:rPr>
-          <w:rFonts w:ascii="Calibri" w:hAnsi="Calibri" w:cs="Calibri"/>
-          <w:b/>
-          <w:bCs/>
-          <w:sz w:val="36"/>
-          <w:szCs w:val="36"/>
-        </w:rPr>
+        </w:rPr>
+        <w:lastRenderedPageBreak/>
         <w:t>Closure:</w:t>
       </w:r>
     </w:p>
@@ -4733,28 +4765,28 @@
         <w:rPr>
           <w:rFonts w:ascii="Calibri" w:hAnsi="Calibri" w:cs="Calibri"/>
         </w:rPr>
+        <w:t xml:space="preserve">var e = </w:t>
+      </w:r>
+      <w:proofErr w:type="gramStart"/>
+      <w:r>
+        <w:rPr>
+          <w:rFonts w:ascii="Calibri" w:hAnsi="Calibri" w:cs="Calibri"/>
+        </w:rPr>
+        <w:t>10;</w:t>
+      </w:r>
+      <w:proofErr w:type="gramEnd"/>
+    </w:p>
+    <w:p>
+      <w:pPr>
+        <w:rPr>
+          <w:rFonts w:ascii="Calibri" w:hAnsi="Calibri" w:cs="Calibri"/>
+        </w:rPr>
+      </w:pPr>
+      <w:r>
+        <w:rPr>
+          <w:rFonts w:ascii="Calibri" w:hAnsi="Calibri" w:cs="Calibri"/>
+        </w:rPr>
         <w:lastRenderedPageBreak/>
-        <w:t xml:space="preserve">var e = </w:t>
-      </w:r>
-      <w:proofErr w:type="gramStart"/>
-      <w:r>
-        <w:rPr>
-          <w:rFonts w:ascii="Calibri" w:hAnsi="Calibri" w:cs="Calibri"/>
-        </w:rPr>
-        <w:t>10;</w:t>
-      </w:r>
-      <w:proofErr w:type="gramEnd"/>
-    </w:p>
-    <w:p>
-      <w:pPr>
-        <w:rPr>
-          <w:rFonts w:ascii="Calibri" w:hAnsi="Calibri" w:cs="Calibri"/>
-        </w:rPr>
-      </w:pPr>
-      <w:r>
-        <w:rPr>
-          <w:rFonts w:ascii="Calibri" w:hAnsi="Calibri" w:cs="Calibri"/>
-        </w:rPr>
         <w:t>function sum(a</w:t>
       </w:r>
       <w:proofErr w:type="gramStart"/>

</xml_diff>

<commit_message>
1-> TickTacToe 2-> webpack demo 3=> Classes
</commit_message>
<xml_diff>
--- a/Javascript.docx
+++ b/Javascript.docx
@@ -926,27 +926,101 @@
           <w:rFonts w:ascii="Calibri" w:hAnsi="Calibri" w:cs="Calibri"/>
           <w:highlight w:val="green"/>
         </w:rPr>
-        <w:t xml:space="preserve"> - done</w:t>
-      </w:r>
-    </w:p>
-    <w:p>
-      <w:pPr>
-        <w:rPr>
-          <w:rFonts w:ascii="Calibri" w:hAnsi="Calibri" w:cs="Calibri"/>
-        </w:rPr>
-      </w:pPr>
-    </w:p>
-    <w:p>
-      <w:pPr>
-        <w:rPr>
-          <w:rFonts w:ascii="Calibri" w:hAnsi="Calibri" w:cs="Calibri"/>
-        </w:rPr>
-      </w:pPr>
+        <w:t xml:space="preserve"> </w:t>
+      </w:r>
+      <w:r>
+        <w:rPr>
+          <w:rFonts w:ascii="Calibri" w:hAnsi="Calibri" w:cs="Calibri"/>
+          <w:highlight w:val="green"/>
+        </w:rPr>
+        <w:t>–</w:t>
+      </w:r>
+      <w:r>
+        <w:rPr>
+          <w:rFonts w:ascii="Calibri" w:hAnsi="Calibri" w:cs="Calibri"/>
+          <w:highlight w:val="green"/>
+        </w:rPr>
+        <w:t xml:space="preserve"> done</w:t>
+      </w:r>
+    </w:p>
+    <w:p>
+      <w:pPr>
+        <w:rPr>
+          <w:rFonts w:ascii="Calibri" w:hAnsi="Calibri" w:cs="Calibri"/>
+        </w:rPr>
+      </w:pPr>
+      <w:r>
+        <w:rPr>
+          <w:rFonts w:ascii="Calibri" w:hAnsi="Calibri" w:cs="Calibri"/>
+        </w:rPr>
+        <w:t>44. Classes</w:t>
+      </w:r>
+    </w:p>
+    <w:p>
+      <w:pPr>
+        <w:rPr>
+          <w:rFonts w:ascii="Calibri" w:hAnsi="Calibri" w:cs="Calibri"/>
+        </w:rPr>
+      </w:pPr>
+      <w:r>
+        <w:rPr>
+          <w:rFonts w:ascii="Calibri" w:hAnsi="Calibri" w:cs="Calibri"/>
+        </w:rPr>
+        <w:t>45. Complexity Analysis</w:t>
+      </w:r>
+    </w:p>
+    <w:p>
+      <w:pPr>
+        <w:rPr>
+          <w:rFonts w:ascii="Calibri" w:hAnsi="Calibri" w:cs="Calibri"/>
+        </w:rPr>
+      </w:pPr>
+      <w:r>
+        <w:rPr>
+          <w:rFonts w:ascii="Calibri" w:hAnsi="Calibri" w:cs="Calibri"/>
+        </w:rPr>
+        <w:t>46. Big 0 Notation</w:t>
+      </w:r>
+    </w:p>
+    <w:p>
+      <w:pPr>
+        <w:rPr>
+          <w:rFonts w:ascii="Calibri" w:hAnsi="Calibri" w:cs="Calibri"/>
+        </w:rPr>
+      </w:pPr>
+      <w:r>
+        <w:rPr>
+          <w:rFonts w:ascii="Calibri" w:hAnsi="Calibri" w:cs="Calibri"/>
+        </w:rPr>
+        <w:t xml:space="preserve">47. </w:t>
+      </w:r>
       <w:proofErr w:type="spellStart"/>
       <w:r>
         <w:rPr>
           <w:rFonts w:ascii="Calibri" w:hAnsi="Calibri" w:cs="Calibri"/>
         </w:rPr>
+        <w:t>WebPack</w:t>
+      </w:r>
+      <w:proofErr w:type="spellEnd"/>
+    </w:p>
+    <w:p>
+      <w:pPr>
+        <w:rPr>
+          <w:rFonts w:ascii="Calibri" w:hAnsi="Calibri" w:cs="Calibri"/>
+        </w:rPr>
+      </w:pPr>
+    </w:p>
+    <w:p>
+      <w:pPr>
+        <w:rPr>
+          <w:rFonts w:ascii="Calibri" w:hAnsi="Calibri" w:cs="Calibri"/>
+        </w:rPr>
+      </w:pPr>
+      <w:proofErr w:type="spellStart"/>
+      <w:r>
+        <w:rPr>
+          <w:rFonts w:ascii="Calibri" w:hAnsi="Calibri" w:cs="Calibri"/>
+        </w:rPr>
         <w:t>npx</w:t>
       </w:r>
       <w:proofErr w:type="spellEnd"/>
@@ -991,6 +1065,46 @@
           <w:rFonts w:ascii="Calibri" w:hAnsi="Calibri" w:cs="Calibri"/>
         </w:rPr>
         <w:t>Scope is the location where a variable is defined and the context where other pieces of your code can access and manipulate it. In this post I'll outline the three different types of scopes and how they behave in JavaScript.</w:t>
+      </w:r>
+    </w:p>
+    <w:p>
+      <w:pPr>
+        <w:rPr>
+          <w:rFonts w:ascii="Calibri" w:hAnsi="Calibri" w:cs="Calibri"/>
+        </w:rPr>
+      </w:pPr>
+      <w:r>
+        <w:rPr>
+          <w:rFonts w:ascii="Calibri" w:hAnsi="Calibri" w:cs="Calibri"/>
+        </w:rPr>
+        <w:t>var = function scoped or global scoped</w:t>
+      </w:r>
+    </w:p>
+    <w:p>
+      <w:pPr>
+        <w:rPr>
+          <w:rFonts w:ascii="Calibri" w:hAnsi="Calibri" w:cs="Calibri"/>
+        </w:rPr>
+      </w:pPr>
+      <w:r>
+        <w:rPr>
+          <w:rFonts w:ascii="Calibri" w:hAnsi="Calibri" w:cs="Calibri"/>
+        </w:rPr>
+        <w:t xml:space="preserve">let &amp; </w:t>
+      </w:r>
+      <w:proofErr w:type="spellStart"/>
+      <w:r>
+        <w:rPr>
+          <w:rFonts w:ascii="Calibri" w:hAnsi="Calibri" w:cs="Calibri"/>
+        </w:rPr>
+        <w:t>const</w:t>
+      </w:r>
+      <w:proofErr w:type="spellEnd"/>
+      <w:r>
+        <w:rPr>
+          <w:rFonts w:ascii="Calibri" w:hAnsi="Calibri" w:cs="Calibri"/>
+        </w:rPr>
+        <w:t xml:space="preserve"> = blocked scoped</w:t>
       </w:r>
     </w:p>
     <w:p>
@@ -2450,7 +2564,19 @@
           <w:rFonts w:ascii="Calibri" w:hAnsi="Calibri" w:cs="Calibri"/>
         </w:rPr>
         <w:br/>
-        <w:t>outer(); //'AMADEUS'</w:t>
+        <w:t>outer(); //</w:t>
+      </w:r>
+      <w:r>
+        <w:rPr>
+          <w:rFonts w:ascii="Calibri" w:hAnsi="Calibri" w:cs="Calibri"/>
+        </w:rPr>
+        <w:t xml:space="preserve"> </w:t>
+      </w:r>
+      <w:r>
+        <w:rPr>
+          <w:rFonts w:ascii="Calibri" w:hAnsi="Calibri" w:cs="Calibri"/>
+        </w:rPr>
+        <w:t>'AMADEUS'</w:t>
       </w:r>
       <w:r>
         <w:rPr>
@@ -3604,21 +3730,7 @@
             <w:rStyle w:val="Hyperlink"/>
             <w:rFonts w:ascii="Calibri" w:hAnsi="Calibri" w:cs="Calibri"/>
           </w:rPr>
-          <w:t>https://www.w3schools.com/js/js_t</w:t>
-        </w:r>
-        <w:r>
-          <w:rPr>
-            <w:rStyle w:val="Hyperlink"/>
-            <w:rFonts w:ascii="Calibri" w:hAnsi="Calibri" w:cs="Calibri"/>
-          </w:rPr>
-          <w:t>y</w:t>
-        </w:r>
-        <w:r>
-          <w:rPr>
-            <w:rStyle w:val="Hyperlink"/>
-            <w:rFonts w:ascii="Calibri" w:hAnsi="Calibri" w:cs="Calibri"/>
-          </w:rPr>
-          <w:t>pe_conversion.asp</w:t>
+          <w:t>https://www.w3schools.com/js/js_type_conversion.asp</w:t>
         </w:r>
       </w:hyperlink>
       <w:r>
@@ -17548,6 +17660,76 @@
     </w:p>
     <w:p>
       <w:pPr>
+        <w:pStyle w:val="NormalWeb"/>
+        <w:shd w:val="clear" w:color="auto" w:fill="FFFFFF"/>
+        <w:spacing w:after="180"/>
+        <w:rPr>
+          <w:rFonts w:asciiTheme="minorHAnsi" w:hAnsiTheme="minorHAnsi" w:cstheme="minorHAnsi"/>
+          <w:color w:val="333333"/>
+          <w:sz w:val="22"/>
+          <w:szCs w:val="22"/>
+        </w:rPr>
+      </w:pPr>
+      <w:r>
+        <w:rPr>
+          <w:rFonts w:asciiTheme="minorHAnsi" w:hAnsiTheme="minorHAnsi" w:cstheme="minorHAnsi"/>
+          <w:color w:val="333333"/>
+          <w:sz w:val="22"/>
+          <w:szCs w:val="22"/>
+        </w:rPr>
+        <w:t>Do ES6 Modules make the case of IIFEs obsolete?</w:t>
+      </w:r>
+    </w:p>
+    <w:p>
+      <w:pPr>
+        <w:pStyle w:val="NormalWeb"/>
+        <w:shd w:val="clear" w:color="auto" w:fill="FFFFFF"/>
+        <w:spacing w:after="180"/>
+        <w:rPr>
+          <w:rFonts w:asciiTheme="minorHAnsi" w:hAnsiTheme="minorHAnsi" w:cstheme="minorHAnsi"/>
+          <w:color w:val="333333"/>
+          <w:sz w:val="22"/>
+          <w:szCs w:val="22"/>
+        </w:rPr>
+      </w:pPr>
+      <w:r>
+        <w:rPr>
+          <w:rFonts w:asciiTheme="minorHAnsi" w:hAnsiTheme="minorHAnsi" w:cstheme="minorHAnsi"/>
+          <w:color w:val="333333"/>
+          <w:sz w:val="22"/>
+          <w:szCs w:val="22"/>
+        </w:rPr>
+        <w:t>After the introduction of ES6, IIFEs are now obsolete.</w:t>
+      </w:r>
+    </w:p>
+    <w:p>
+      <w:pPr>
+        <w:pStyle w:val="NormalWeb"/>
+        <w:numPr>
+          <w:ilvl w:val="0"/>
+          <w:numId w:val="17"/>
+        </w:numPr>
+        <w:shd w:val="clear" w:color="auto" w:fill="FFFFFF"/>
+        <w:spacing w:after="180"/>
+        <w:rPr>
+          <w:rFonts w:asciiTheme="minorHAnsi" w:hAnsiTheme="minorHAnsi" w:cstheme="minorHAnsi"/>
+          <w:color w:val="333333"/>
+          <w:sz w:val="22"/>
+          <w:szCs w:val="22"/>
+        </w:rPr>
+      </w:pPr>
+      <w:r>
+        <w:rPr>
+          <w:rFonts w:asciiTheme="minorHAnsi" w:hAnsiTheme="minorHAnsi" w:cstheme="minorHAnsi"/>
+          <w:color w:val="333333"/>
+          <w:sz w:val="22"/>
+          <w:szCs w:val="22"/>
+        </w:rPr>
+        <w:t>https://hashnode.com/post/do-es6-modules-make-the-case-of-iifes-obsolete-civ96wet80scqgc538un20es0</w:t>
+      </w:r>
+    </w:p>
+    <w:p>
+      <w:pPr>
         <w:rPr>
           <w:rFonts w:ascii="Calibri" w:hAnsi="Calibri" w:cs="Calibri"/>
         </w:rPr>
@@ -17623,7 +17805,6 @@
         </w:rPr>
       </w:pPr>
       <w:r>
-        <w:lastRenderedPageBreak/>
         <w:t>Difference between scope and context?</w:t>
       </w:r>
     </w:p>
@@ -19301,6 +19482,7 @@
           <w:bdr w:val="single" w:sz="2" w:space="0" w:color="E5E7EB" w:frame="1"/>
           <w:lang w:eastAsia="en-GB"/>
         </w:rPr>
+        <w:lastRenderedPageBreak/>
         <w:t>};</w:t>
       </w:r>
     </w:p>
@@ -19534,7 +19716,6 @@
         <w:pStyle w:val="Heading3"/>
       </w:pPr>
       <w:r>
-        <w:lastRenderedPageBreak/>
         <w:t>Private Variables and Functions</w:t>
       </w:r>
     </w:p>
@@ -22100,6 +22281,7 @@
           <w:bdr w:val="single" w:sz="2" w:space="0" w:color="E5E7EB" w:frame="1"/>
           <w:lang w:eastAsia="en-GB"/>
         </w:rPr>
+        <w:lastRenderedPageBreak/>
         <w:t>}</w:t>
       </w:r>
     </w:p>
@@ -22442,7 +22624,6 @@
           <w:bdr w:val="single" w:sz="2" w:space="0" w:color="E5E7EB" w:frame="1"/>
           <w:lang w:eastAsia="en-GB"/>
         </w:rPr>
-        <w:lastRenderedPageBreak/>
         <w:t>jeff.</w:t>
       </w:r>
       <w:r>
@@ -24133,31 +24314,7 @@
         <w:rPr>
           <w:rFonts w:ascii="Calibri" w:hAnsi="Calibri" w:cs="Calibri"/>
         </w:rPr>
-        <w:t xml:space="preserve">The concepts are </w:t>
-      </w:r>
-      <w:r>
-        <w:rPr>
-          <w:rFonts w:ascii="Calibri" w:hAnsi="Calibri" w:cs="Calibri"/>
-        </w:rPr>
-        <w:t>the same</w:t>
-      </w:r>
-      <w:r>
-        <w:rPr>
-          <w:rFonts w:ascii="Calibri" w:hAnsi="Calibri" w:cs="Calibri"/>
-        </w:rPr>
-        <w:t xml:space="preserve"> as the factory function. However, instead of creating a factory that we can use </w:t>
-      </w:r>
-      <w:r>
-        <w:rPr>
-          <w:rFonts w:ascii="Calibri" w:hAnsi="Calibri" w:cs="Calibri"/>
-        </w:rPr>
-        <w:t>repeatedly</w:t>
-      </w:r>
-      <w:r>
-        <w:rPr>
-          <w:rFonts w:ascii="Calibri" w:hAnsi="Calibri" w:cs="Calibri"/>
-        </w:rPr>
-        <w:t xml:space="preserve"> to create multiple objects, the module pattern wraps the factory in an IIFE (Immediately Invoked Function Expression).</w:t>
+        <w:t>The concepts are the same as the factory function. However, instead of creating a factory that we can use repeatedly to create multiple objects, the module pattern wraps the factory in an IIFE (Immediately Invoked Function Expression).</w:t>
       </w:r>
     </w:p>
     <w:p>
@@ -24197,6 +24354,7 @@
         <w:rPr>
           <w:rFonts w:ascii="Calibri" w:hAnsi="Calibri" w:cs="Calibri"/>
         </w:rPr>
+        <w:lastRenderedPageBreak/>
         <w:t>A useful side-effect of encapsulating the inner workings of our programs into objects is </w:t>
       </w:r>
       <w:proofErr w:type="spellStart"/>
@@ -24241,13 +24399,7 @@
         <w:rPr>
           <w:rFonts w:ascii="Calibri" w:hAnsi="Calibri" w:cs="Calibri"/>
         </w:rPr>
-        <w:t xml:space="preserve"> (</w:t>
-      </w:r>
-      <w:r>
-        <w:rPr>
-          <w:rFonts w:ascii="Calibri" w:hAnsi="Calibri" w:cs="Calibri"/>
-        </w:rPr>
-        <w:t>), </w:t>
+        <w:t xml:space="preserve"> (), </w:t>
       </w:r>
       <w:proofErr w:type="spellStart"/>
       <w:proofErr w:type="gramStart"/>
@@ -24288,11 +24440,135 @@
     </w:p>
     <w:p>
       <w:pPr>
-        <w:rPr>
-          <w:rFonts w:ascii="Calibri" w:hAnsi="Calibri" w:cs="Calibri"/>
-        </w:rPr>
-      </w:pPr>
-    </w:p>
+        <w:pStyle w:val="Heading2"/>
+      </w:pPr>
+      <w:r>
+        <w:t>Classes</w:t>
+      </w:r>
+    </w:p>
+    <w:p>
+      <w:pPr>
+        <w:pStyle w:val="ListParagraph"/>
+        <w:numPr>
+          <w:ilvl w:val="0"/>
+          <w:numId w:val="15"/>
+        </w:numPr>
+      </w:pPr>
+      <w:hyperlink r:id="rId20" w:history="1">
+        <w:r>
+          <w:rPr>
+            <w:rStyle w:val="Hyperlink"/>
+          </w:rPr>
+          <w:t>https://developer.mozilla.org/en-US/docs/Web/JavaScript/Reference/Classes</w:t>
+        </w:r>
+      </w:hyperlink>
+    </w:p>
+    <w:p>
+      <w:pPr>
+        <w:pStyle w:val="ListParagraph"/>
+        <w:numPr>
+          <w:ilvl w:val="0"/>
+          <w:numId w:val="15"/>
+        </w:numPr>
+      </w:pPr>
+      <w:hyperlink r:id="rId21" w:history="1">
+        <w:r>
+          <w:rPr>
+            <w:rStyle w:val="Hyperlink"/>
+          </w:rPr>
+          <w:t>https://javascript.info/class</w:t>
+        </w:r>
+      </w:hyperlink>
+    </w:p>
+    <w:p>
+      <w:pPr>
+        <w:pStyle w:val="Heading2"/>
+      </w:pPr>
+      <w:r>
+        <w:t>ES6 Advantages / fixes from es5 to es 6</w:t>
+      </w:r>
+    </w:p>
+    <w:p>
+      <w:pPr>
+        <w:pStyle w:val="ListParagraph"/>
+        <w:numPr>
+          <w:ilvl w:val="0"/>
+          <w:numId w:val="16"/>
+        </w:numPr>
+      </w:pPr>
+      <w:hyperlink r:id="rId22" w:history="1">
+        <w:r>
+          <w:rPr>
+            <w:rStyle w:val="Hyperlink"/>
+          </w:rPr>
+          <w:t>https://medium.com/free-code-camp/5-javascript-bad-parts-that-are-fixed-in-es6-c7c45d44fd81</w:t>
+        </w:r>
+      </w:hyperlink>
+    </w:p>
+    <w:p>
+      <w:pPr>
+        <w:pStyle w:val="Heading2"/>
+      </w:pPr>
+      <w:r>
+        <w:t>Web</w:t>
+      </w:r>
+      <w:r>
+        <w:t>p</w:t>
+      </w:r>
+      <w:r>
+        <w:t>ack</w:t>
+      </w:r>
+    </w:p>
+    <w:p>
+      <w:pPr>
+        <w:pStyle w:val="ListParagraph"/>
+        <w:numPr>
+          <w:ilvl w:val="0"/>
+          <w:numId w:val="16"/>
+        </w:numPr>
+      </w:pPr>
+      <w:hyperlink r:id="rId23" w:history="1">
+        <w:r>
+          <w:rPr>
+            <w:rStyle w:val="Hyperlink"/>
+          </w:rPr>
+          <w:t>https://webpack.js.org/guides/asset-management/</w:t>
+        </w:r>
+      </w:hyperlink>
+    </w:p>
+    <w:p>
+      <w:pPr>
+        <w:pStyle w:val="ListParagraph"/>
+        <w:numPr>
+          <w:ilvl w:val="0"/>
+          <w:numId w:val="16"/>
+        </w:numPr>
+      </w:pPr>
+      <w:hyperlink r:id="rId24" w:history="1">
+        <w:r>
+          <w:rPr>
+            <w:rStyle w:val="Hyperlink"/>
+          </w:rPr>
+          <w:t>https://webpack.js.org/guides/development/</w:t>
+        </w:r>
+      </w:hyperlink>
+    </w:p>
+    <w:p>
+      <w:pPr>
+        <w:pStyle w:val="ListParagraph"/>
+        <w:numPr>
+          <w:ilvl w:val="0"/>
+          <w:numId w:val="16"/>
+        </w:numPr>
+      </w:pPr>
+      <w:r>
+        <w:t xml:space="preserve">Also read </w:t>
+      </w:r>
+      <w:r>
+        <w:t>code-splitting, lazy-loading, and tree-shaking</w:t>
+      </w:r>
+    </w:p>
+    <w:p/>
     <w:p>
       <w:pPr>
         <w:rPr>
@@ -25009,6 +25285,119 @@
     </w:lvl>
   </w:abstractNum>
   <w:abstractNum w:abstractNumId="6" w15:restartNumberingAfterBreak="0">
+    <w:nsid w:val="22F97069"/>
+    <w:multiLevelType w:val="hybridMultilevel"/>
+    <w:tmpl w:val="6F8E22D0"/>
+    <w:lvl w:ilvl="0" w:tplc="08090001">
+      <w:start w:val="1"/>
+      <w:numFmt w:val="bullet"/>
+      <w:lvlText w:val=""/>
+      <w:lvlJc w:val="left"/>
+      <w:pPr>
+        <w:ind w:left="720" w:hanging="360"/>
+      </w:pPr>
+      <w:rPr>
+        <w:rFonts w:ascii="Symbol" w:hAnsi="Symbol" w:hint="default"/>
+      </w:rPr>
+    </w:lvl>
+    <w:lvl w:ilvl="1" w:tplc="08090003" w:tentative="1">
+      <w:start w:val="1"/>
+      <w:numFmt w:val="bullet"/>
+      <w:lvlText w:val="o"/>
+      <w:lvlJc w:val="left"/>
+      <w:pPr>
+        <w:ind w:left="1440" w:hanging="360"/>
+      </w:pPr>
+      <w:rPr>
+        <w:rFonts w:ascii="Courier New" w:hAnsi="Courier New" w:cs="Courier New" w:hint="default"/>
+      </w:rPr>
+    </w:lvl>
+    <w:lvl w:ilvl="2" w:tplc="08090005" w:tentative="1">
+      <w:start w:val="1"/>
+      <w:numFmt w:val="bullet"/>
+      <w:lvlText w:val=""/>
+      <w:lvlJc w:val="left"/>
+      <w:pPr>
+        <w:ind w:left="2160" w:hanging="360"/>
+      </w:pPr>
+      <w:rPr>
+        <w:rFonts w:ascii="Wingdings" w:hAnsi="Wingdings" w:hint="default"/>
+      </w:rPr>
+    </w:lvl>
+    <w:lvl w:ilvl="3" w:tplc="08090001" w:tentative="1">
+      <w:start w:val="1"/>
+      <w:numFmt w:val="bullet"/>
+      <w:lvlText w:val=""/>
+      <w:lvlJc w:val="left"/>
+      <w:pPr>
+        <w:ind w:left="2880" w:hanging="360"/>
+      </w:pPr>
+      <w:rPr>
+        <w:rFonts w:ascii="Symbol" w:hAnsi="Symbol" w:hint="default"/>
+      </w:rPr>
+    </w:lvl>
+    <w:lvl w:ilvl="4" w:tplc="08090003" w:tentative="1">
+      <w:start w:val="1"/>
+      <w:numFmt w:val="bullet"/>
+      <w:lvlText w:val="o"/>
+      <w:lvlJc w:val="left"/>
+      <w:pPr>
+        <w:ind w:left="3600" w:hanging="360"/>
+      </w:pPr>
+      <w:rPr>
+        <w:rFonts w:ascii="Courier New" w:hAnsi="Courier New" w:cs="Courier New" w:hint="default"/>
+      </w:rPr>
+    </w:lvl>
+    <w:lvl w:ilvl="5" w:tplc="08090005" w:tentative="1">
+      <w:start w:val="1"/>
+      <w:numFmt w:val="bullet"/>
+      <w:lvlText w:val=""/>
+      <w:lvlJc w:val="left"/>
+      <w:pPr>
+        <w:ind w:left="4320" w:hanging="360"/>
+      </w:pPr>
+      <w:rPr>
+        <w:rFonts w:ascii="Wingdings" w:hAnsi="Wingdings" w:hint="default"/>
+      </w:rPr>
+    </w:lvl>
+    <w:lvl w:ilvl="6" w:tplc="08090001" w:tentative="1">
+      <w:start w:val="1"/>
+      <w:numFmt w:val="bullet"/>
+      <w:lvlText w:val=""/>
+      <w:lvlJc w:val="left"/>
+      <w:pPr>
+        <w:ind w:left="5040" w:hanging="360"/>
+      </w:pPr>
+      <w:rPr>
+        <w:rFonts w:ascii="Symbol" w:hAnsi="Symbol" w:hint="default"/>
+      </w:rPr>
+    </w:lvl>
+    <w:lvl w:ilvl="7" w:tplc="08090003" w:tentative="1">
+      <w:start w:val="1"/>
+      <w:numFmt w:val="bullet"/>
+      <w:lvlText w:val="o"/>
+      <w:lvlJc w:val="left"/>
+      <w:pPr>
+        <w:ind w:left="5760" w:hanging="360"/>
+      </w:pPr>
+      <w:rPr>
+        <w:rFonts w:ascii="Courier New" w:hAnsi="Courier New" w:cs="Courier New" w:hint="default"/>
+      </w:rPr>
+    </w:lvl>
+    <w:lvl w:ilvl="8" w:tplc="08090005" w:tentative="1">
+      <w:start w:val="1"/>
+      <w:numFmt w:val="bullet"/>
+      <w:lvlText w:val=""/>
+      <w:lvlJc w:val="left"/>
+      <w:pPr>
+        <w:ind w:left="6480" w:hanging="360"/>
+      </w:pPr>
+      <w:rPr>
+        <w:rFonts w:ascii="Wingdings" w:hAnsi="Wingdings" w:hint="default"/>
+      </w:rPr>
+    </w:lvl>
+  </w:abstractNum>
+  <w:abstractNum w:abstractNumId="7" w15:restartNumberingAfterBreak="0">
     <w:nsid w:val="310B2E80"/>
     <w:multiLevelType w:val="multilevel"/>
     <w:tmpl w:val="455C6D98"/>
@@ -25157,7 +25546,7 @@
       </w:rPr>
     </w:lvl>
   </w:abstractNum>
-  <w:abstractNum w:abstractNumId="7" w15:restartNumberingAfterBreak="0">
+  <w:abstractNum w:abstractNumId="8" w15:restartNumberingAfterBreak="0">
     <w:nsid w:val="425A3683"/>
     <w:multiLevelType w:val="hybridMultilevel"/>
     <w:tmpl w:val="F5A8E836"/>
@@ -25270,7 +25659,7 @@
       </w:rPr>
     </w:lvl>
   </w:abstractNum>
-  <w:abstractNum w:abstractNumId="8" w15:restartNumberingAfterBreak="0">
+  <w:abstractNum w:abstractNumId="9" w15:restartNumberingAfterBreak="0">
     <w:nsid w:val="4FFE7C45"/>
     <w:multiLevelType w:val="multilevel"/>
     <w:tmpl w:val="65B8AAA4"/>
@@ -25383,7 +25772,7 @@
       </w:pPr>
     </w:lvl>
   </w:abstractNum>
-  <w:abstractNum w:abstractNumId="9" w15:restartNumberingAfterBreak="0">
+  <w:abstractNum w:abstractNumId="10" w15:restartNumberingAfterBreak="0">
     <w:nsid w:val="511D7BDF"/>
     <w:multiLevelType w:val="hybridMultilevel"/>
     <w:tmpl w:val="E23E00EC"/>
@@ -25496,7 +25885,233 @@
       </w:rPr>
     </w:lvl>
   </w:abstractNum>
-  <w:abstractNum w:abstractNumId="10" w15:restartNumberingAfterBreak="0">
+  <w:abstractNum w:abstractNumId="11" w15:restartNumberingAfterBreak="0">
+    <w:nsid w:val="56A952BE"/>
+    <w:multiLevelType w:val="hybridMultilevel"/>
+    <w:tmpl w:val="8FA640CE"/>
+    <w:lvl w:ilvl="0" w:tplc="08090001">
+      <w:start w:val="1"/>
+      <w:numFmt w:val="bullet"/>
+      <w:lvlText w:val=""/>
+      <w:lvlJc w:val="left"/>
+      <w:pPr>
+        <w:ind w:left="720" w:hanging="360"/>
+      </w:pPr>
+      <w:rPr>
+        <w:rFonts w:ascii="Symbol" w:hAnsi="Symbol" w:hint="default"/>
+      </w:rPr>
+    </w:lvl>
+    <w:lvl w:ilvl="1" w:tplc="08090003" w:tentative="1">
+      <w:start w:val="1"/>
+      <w:numFmt w:val="bullet"/>
+      <w:lvlText w:val="o"/>
+      <w:lvlJc w:val="left"/>
+      <w:pPr>
+        <w:ind w:left="1440" w:hanging="360"/>
+      </w:pPr>
+      <w:rPr>
+        <w:rFonts w:ascii="Courier New" w:hAnsi="Courier New" w:cs="Courier New" w:hint="default"/>
+      </w:rPr>
+    </w:lvl>
+    <w:lvl w:ilvl="2" w:tplc="08090005" w:tentative="1">
+      <w:start w:val="1"/>
+      <w:numFmt w:val="bullet"/>
+      <w:lvlText w:val=""/>
+      <w:lvlJc w:val="left"/>
+      <w:pPr>
+        <w:ind w:left="2160" w:hanging="360"/>
+      </w:pPr>
+      <w:rPr>
+        <w:rFonts w:ascii="Wingdings" w:hAnsi="Wingdings" w:hint="default"/>
+      </w:rPr>
+    </w:lvl>
+    <w:lvl w:ilvl="3" w:tplc="08090001" w:tentative="1">
+      <w:start w:val="1"/>
+      <w:numFmt w:val="bullet"/>
+      <w:lvlText w:val=""/>
+      <w:lvlJc w:val="left"/>
+      <w:pPr>
+        <w:ind w:left="2880" w:hanging="360"/>
+      </w:pPr>
+      <w:rPr>
+        <w:rFonts w:ascii="Symbol" w:hAnsi="Symbol" w:hint="default"/>
+      </w:rPr>
+    </w:lvl>
+    <w:lvl w:ilvl="4" w:tplc="08090003" w:tentative="1">
+      <w:start w:val="1"/>
+      <w:numFmt w:val="bullet"/>
+      <w:lvlText w:val="o"/>
+      <w:lvlJc w:val="left"/>
+      <w:pPr>
+        <w:ind w:left="3600" w:hanging="360"/>
+      </w:pPr>
+      <w:rPr>
+        <w:rFonts w:ascii="Courier New" w:hAnsi="Courier New" w:cs="Courier New" w:hint="default"/>
+      </w:rPr>
+    </w:lvl>
+    <w:lvl w:ilvl="5" w:tplc="08090005" w:tentative="1">
+      <w:start w:val="1"/>
+      <w:numFmt w:val="bullet"/>
+      <w:lvlText w:val=""/>
+      <w:lvlJc w:val="left"/>
+      <w:pPr>
+        <w:ind w:left="4320" w:hanging="360"/>
+      </w:pPr>
+      <w:rPr>
+        <w:rFonts w:ascii="Wingdings" w:hAnsi="Wingdings" w:hint="default"/>
+      </w:rPr>
+    </w:lvl>
+    <w:lvl w:ilvl="6" w:tplc="08090001" w:tentative="1">
+      <w:start w:val="1"/>
+      <w:numFmt w:val="bullet"/>
+      <w:lvlText w:val=""/>
+      <w:lvlJc w:val="left"/>
+      <w:pPr>
+        <w:ind w:left="5040" w:hanging="360"/>
+      </w:pPr>
+      <w:rPr>
+        <w:rFonts w:ascii="Symbol" w:hAnsi="Symbol" w:hint="default"/>
+      </w:rPr>
+    </w:lvl>
+    <w:lvl w:ilvl="7" w:tplc="08090003" w:tentative="1">
+      <w:start w:val="1"/>
+      <w:numFmt w:val="bullet"/>
+      <w:lvlText w:val="o"/>
+      <w:lvlJc w:val="left"/>
+      <w:pPr>
+        <w:ind w:left="5760" w:hanging="360"/>
+      </w:pPr>
+      <w:rPr>
+        <w:rFonts w:ascii="Courier New" w:hAnsi="Courier New" w:cs="Courier New" w:hint="default"/>
+      </w:rPr>
+    </w:lvl>
+    <w:lvl w:ilvl="8" w:tplc="08090005" w:tentative="1">
+      <w:start w:val="1"/>
+      <w:numFmt w:val="bullet"/>
+      <w:lvlText w:val=""/>
+      <w:lvlJc w:val="left"/>
+      <w:pPr>
+        <w:ind w:left="6480" w:hanging="360"/>
+      </w:pPr>
+      <w:rPr>
+        <w:rFonts w:ascii="Wingdings" w:hAnsi="Wingdings" w:hint="default"/>
+      </w:rPr>
+    </w:lvl>
+  </w:abstractNum>
+  <w:abstractNum w:abstractNumId="12" w15:restartNumberingAfterBreak="0">
+    <w:nsid w:val="57A10018"/>
+    <w:multiLevelType w:val="hybridMultilevel"/>
+    <w:tmpl w:val="6A9C7B02"/>
+    <w:lvl w:ilvl="0" w:tplc="08090001">
+      <w:start w:val="1"/>
+      <w:numFmt w:val="bullet"/>
+      <w:lvlText w:val=""/>
+      <w:lvlJc w:val="left"/>
+      <w:pPr>
+        <w:ind w:left="720" w:hanging="360"/>
+      </w:pPr>
+      <w:rPr>
+        <w:rFonts w:ascii="Symbol" w:hAnsi="Symbol" w:hint="default"/>
+      </w:rPr>
+    </w:lvl>
+    <w:lvl w:ilvl="1" w:tplc="08090003" w:tentative="1">
+      <w:start w:val="1"/>
+      <w:numFmt w:val="bullet"/>
+      <w:lvlText w:val="o"/>
+      <w:lvlJc w:val="left"/>
+      <w:pPr>
+        <w:ind w:left="1440" w:hanging="360"/>
+      </w:pPr>
+      <w:rPr>
+        <w:rFonts w:ascii="Courier New" w:hAnsi="Courier New" w:cs="Courier New" w:hint="default"/>
+      </w:rPr>
+    </w:lvl>
+    <w:lvl w:ilvl="2" w:tplc="08090005" w:tentative="1">
+      <w:start w:val="1"/>
+      <w:numFmt w:val="bullet"/>
+      <w:lvlText w:val=""/>
+      <w:lvlJc w:val="left"/>
+      <w:pPr>
+        <w:ind w:left="2160" w:hanging="360"/>
+      </w:pPr>
+      <w:rPr>
+        <w:rFonts w:ascii="Wingdings" w:hAnsi="Wingdings" w:hint="default"/>
+      </w:rPr>
+    </w:lvl>
+    <w:lvl w:ilvl="3" w:tplc="08090001" w:tentative="1">
+      <w:start w:val="1"/>
+      <w:numFmt w:val="bullet"/>
+      <w:lvlText w:val=""/>
+      <w:lvlJc w:val="left"/>
+      <w:pPr>
+        <w:ind w:left="2880" w:hanging="360"/>
+      </w:pPr>
+      <w:rPr>
+        <w:rFonts w:ascii="Symbol" w:hAnsi="Symbol" w:hint="default"/>
+      </w:rPr>
+    </w:lvl>
+    <w:lvl w:ilvl="4" w:tplc="08090003" w:tentative="1">
+      <w:start w:val="1"/>
+      <w:numFmt w:val="bullet"/>
+      <w:lvlText w:val="o"/>
+      <w:lvlJc w:val="left"/>
+      <w:pPr>
+        <w:ind w:left="3600" w:hanging="360"/>
+      </w:pPr>
+      <w:rPr>
+        <w:rFonts w:ascii="Courier New" w:hAnsi="Courier New" w:cs="Courier New" w:hint="default"/>
+      </w:rPr>
+    </w:lvl>
+    <w:lvl w:ilvl="5" w:tplc="08090005" w:tentative="1">
+      <w:start w:val="1"/>
+      <w:numFmt w:val="bullet"/>
+      <w:lvlText w:val=""/>
+      <w:lvlJc w:val="left"/>
+      <w:pPr>
+        <w:ind w:left="4320" w:hanging="360"/>
+      </w:pPr>
+      <w:rPr>
+        <w:rFonts w:ascii="Wingdings" w:hAnsi="Wingdings" w:hint="default"/>
+      </w:rPr>
+    </w:lvl>
+    <w:lvl w:ilvl="6" w:tplc="08090001" w:tentative="1">
+      <w:start w:val="1"/>
+      <w:numFmt w:val="bullet"/>
+      <w:lvlText w:val=""/>
+      <w:lvlJc w:val="left"/>
+      <w:pPr>
+        <w:ind w:left="5040" w:hanging="360"/>
+      </w:pPr>
+      <w:rPr>
+        <w:rFonts w:ascii="Symbol" w:hAnsi="Symbol" w:hint="default"/>
+      </w:rPr>
+    </w:lvl>
+    <w:lvl w:ilvl="7" w:tplc="08090003" w:tentative="1">
+      <w:start w:val="1"/>
+      <w:numFmt w:val="bullet"/>
+      <w:lvlText w:val="o"/>
+      <w:lvlJc w:val="left"/>
+      <w:pPr>
+        <w:ind w:left="5760" w:hanging="360"/>
+      </w:pPr>
+      <w:rPr>
+        <w:rFonts w:ascii="Courier New" w:hAnsi="Courier New" w:cs="Courier New" w:hint="default"/>
+      </w:rPr>
+    </w:lvl>
+    <w:lvl w:ilvl="8" w:tplc="08090005" w:tentative="1">
+      <w:start w:val="1"/>
+      <w:numFmt w:val="bullet"/>
+      <w:lvlText w:val=""/>
+      <w:lvlJc w:val="left"/>
+      <w:pPr>
+        <w:ind w:left="6480" w:hanging="360"/>
+      </w:pPr>
+      <w:rPr>
+        <w:rFonts w:ascii="Wingdings" w:hAnsi="Wingdings" w:hint="default"/>
+      </w:rPr>
+    </w:lvl>
+  </w:abstractNum>
+  <w:abstractNum w:abstractNumId="13" w15:restartNumberingAfterBreak="0">
     <w:nsid w:val="59166B18"/>
     <w:multiLevelType w:val="multilevel"/>
     <w:tmpl w:val="77C2C898"/>
@@ -25645,7 +26260,7 @@
       </w:rPr>
     </w:lvl>
   </w:abstractNum>
-  <w:abstractNum w:abstractNumId="11" w15:restartNumberingAfterBreak="0">
+  <w:abstractNum w:abstractNumId="14" w15:restartNumberingAfterBreak="0">
     <w:nsid w:val="63A1752A"/>
     <w:multiLevelType w:val="hybridMultilevel"/>
     <w:tmpl w:val="33721710"/>
@@ -25758,7 +26373,7 @@
       </w:rPr>
     </w:lvl>
   </w:abstractNum>
-  <w:abstractNum w:abstractNumId="12" w15:restartNumberingAfterBreak="0">
+  <w:abstractNum w:abstractNumId="15" w15:restartNumberingAfterBreak="0">
     <w:nsid w:val="67226149"/>
     <w:multiLevelType w:val="hybridMultilevel"/>
     <w:tmpl w:val="D1D8C7CC"/>
@@ -25844,7 +26459,7 @@
       </w:pPr>
     </w:lvl>
   </w:abstractNum>
-  <w:abstractNum w:abstractNumId="13" w15:restartNumberingAfterBreak="0">
+  <w:abstractNum w:abstractNumId="16" w15:restartNumberingAfterBreak="0">
     <w:nsid w:val="702C0F8B"/>
     <w:multiLevelType w:val="multilevel"/>
     <w:tmpl w:val="0212AC44"/>
@@ -25961,25 +26576,25 @@
     <w:abstractNumId w:val="4"/>
   </w:num>
   <w:num w:numId="2">
-    <w:abstractNumId w:val="12"/>
+    <w:abstractNumId w:val="15"/>
   </w:num>
   <w:num w:numId="3">
-    <w:abstractNumId w:val="7"/>
+    <w:abstractNumId w:val="8"/>
   </w:num>
   <w:num w:numId="4">
-    <w:abstractNumId w:val="13"/>
+    <w:abstractNumId w:val="16"/>
   </w:num>
   <w:num w:numId="5">
     <w:abstractNumId w:val="1"/>
   </w:num>
   <w:num w:numId="6">
-    <w:abstractNumId w:val="8"/>
+    <w:abstractNumId w:val="9"/>
   </w:num>
   <w:num w:numId="7">
-    <w:abstractNumId w:val="10"/>
+    <w:abstractNumId w:val="13"/>
   </w:num>
   <w:num w:numId="8">
-    <w:abstractNumId w:val="6"/>
+    <w:abstractNumId w:val="7"/>
   </w:num>
   <w:num w:numId="9">
     <w:abstractNumId w:val="2"/>
@@ -25988,16 +26603,25 @@
     <w:abstractNumId w:val="0"/>
   </w:num>
   <w:num w:numId="11">
-    <w:abstractNumId w:val="9"/>
+    <w:abstractNumId w:val="10"/>
   </w:num>
   <w:num w:numId="12">
-    <w:abstractNumId w:val="11"/>
+    <w:abstractNumId w:val="14"/>
   </w:num>
   <w:num w:numId="13">
     <w:abstractNumId w:val="3"/>
   </w:num>
   <w:num w:numId="14">
     <w:abstractNumId w:val="5"/>
+  </w:num>
+  <w:num w:numId="15">
+    <w:abstractNumId w:val="6"/>
+  </w:num>
+  <w:num w:numId="16">
+    <w:abstractNumId w:val="11"/>
+  </w:num>
+  <w:num w:numId="17">
+    <w:abstractNumId w:val="12"/>
   </w:num>
 </w:numbering>
 </file>
@@ -26490,6 +27114,7 @@
   <w:style w:type="character" w:default="1" w:styleId="DefaultParagraphFont">
     <w:name w:val="Default Paragraph Font"/>
     <w:uiPriority w:val="1"/>
+    <w:semiHidden/>
     <w:unhideWhenUsed/>
   </w:style>
   <w:style w:type="table" w:default="1" w:styleId="TableNormal">
@@ -26726,6 +27351,15 @@
       <w:iCs/>
       <w:color w:val="2F5496" w:themeColor="accent1" w:themeShade="BF"/>
     </w:rPr>
+  </w:style>
+  <w:style w:type="paragraph" w:styleId="NoSpacing">
+    <w:name w:val="No Spacing"/>
+    <w:uiPriority w:val="1"/>
+    <w:qFormat/>
+    <w:rsid w:val="006B2AE3"/>
+    <w:pPr>
+      <w:spacing w:after="0" w:line="240" w:lineRule="auto"/>
+    </w:pPr>
   </w:style>
 </w:styles>
 </file>

</xml_diff>